<commit_message>
Fixed docx and exproted pdf
</commit_message>
<xml_diff>
--- a/db.docx
+++ b/db.docx
@@ -302,21 +302,29 @@
     </w:p>
     <w:p>
       <w:pPr>
-        <w:jc w:val="center"/>
-        <w:rPr>
-          <w:rFonts w:asciiTheme="minorHAnsi" w:hAnsiTheme="minorHAnsi" w:cstheme="minorHAnsi"/>
-          <w:sz w:val="40"/>
+        <w:rPr>
+          <w:rFonts w:asciiTheme="minorHAnsi" w:hAnsiTheme="minorHAnsi"/>
+          <w:b/>
+          <w:sz w:val="96"/>
           <w:szCs w:val="40"/>
         </w:rPr>
       </w:pPr>
+      <w:r>
+        <w:rPr>
+          <w:rFonts w:asciiTheme="minorHAnsi" w:hAnsiTheme="minorHAnsi"/>
+          <w:b/>
+          <w:sz w:val="48"/>
+        </w:rPr>
+        <w:lastRenderedPageBreak/>
+        <w:t>Obsah</w:t>
+      </w:r>
     </w:p>
     <w:sdt>
       <w:sdtPr>
         <w:rPr>
           <w:rFonts w:asciiTheme="minorHAnsi" w:hAnsiTheme="minorHAnsi" w:cstheme="minorHAnsi"/>
-          <w:b w:val="0"/>
-          <w:bCs w:val="0"/>
-          <w:sz w:val="24"/>
+          <w:b/>
+          <w:bCs/>
           <w:szCs w:val="24"/>
         </w:rPr>
         <w:id w:val="1014706690"/>
@@ -325,18 +333,34 @@
           <w:docPartUnique/>
         </w:docPartObj>
       </w:sdtPr>
-      <w:sdtEndPr/>
+      <w:sdtEndPr>
+        <w:rPr>
+          <w:b w:val="0"/>
+          <w:bCs w:val="0"/>
+        </w:rPr>
+      </w:sdtEndPr>
       <w:sdtContent>
         <w:p>
           <w:pPr>
-            <w:pStyle w:val="Heading1"/>
+            <w:pStyle w:val="TOC1"/>
+            <w:tabs>
+              <w:tab w:val="right" w:leader="dot" w:pos="9798"/>
+            </w:tabs>
             <w:rPr>
-              <w:rFonts w:asciiTheme="minorHAnsi" w:hAnsiTheme="minorHAnsi" w:cstheme="minorHAnsi"/>
+              <w:rFonts w:asciiTheme="minorHAnsi" w:eastAsiaTheme="minorEastAsia" w:hAnsiTheme="minorHAnsi" w:cstheme="minorBidi"/>
+              <w:noProof/>
+              <w:sz w:val="22"/>
+              <w:szCs w:val="22"/>
+              <w:lang w:eastAsia="cs-CZ" w:bidi="ar-SA"/>
             </w:rPr>
           </w:pPr>
           <w:r>
             <w:rPr>
               <w:rFonts w:asciiTheme="minorHAnsi" w:hAnsiTheme="minorHAnsi" w:cstheme="minorHAnsi"/>
+              <w:b/>
+              <w:bCs/>
+              <w:sz w:val="48"/>
+              <w:szCs w:val="48"/>
             </w:rPr>
             <w:fldChar w:fldCharType="begin"/>
           </w:r>
@@ -349,55 +373,66 @@
           <w:r>
             <w:rPr>
               <w:rFonts w:asciiTheme="minorHAnsi" w:hAnsiTheme="minorHAnsi" w:cstheme="minorHAnsi"/>
+              <w:b/>
+              <w:bCs/>
+              <w:sz w:val="48"/>
+              <w:szCs w:val="48"/>
             </w:rPr>
             <w:fldChar w:fldCharType="separate"/>
           </w:r>
-          <w:hyperlink w:anchor="_Toc508824564">
-            <w:r>
-              <w:rPr>
-                <w:rStyle w:val="Odkaznarejstk"/>
-                <w:rFonts w:asciiTheme="minorHAnsi" w:hAnsiTheme="minorHAnsi" w:cstheme="minorHAnsi"/>
+          <w:hyperlink w:anchor="_Toc508889855" w:history="1">
+            <w:r>
+              <w:rPr>
+                <w:rStyle w:val="Hyperlink"/>
+                <w:rFonts w:cstheme="minorHAnsi"/>
+                <w:noProof/>
+              </w:rPr>
+              <w:t>Zadání</w:t>
+            </w:r>
+            <w:r>
+              <w:rPr>
+                <w:noProof/>
                 <w:webHidden/>
               </w:rPr>
-              <w:t>Obsa</w:t>
-            </w:r>
-            <w:r>
-              <w:rPr>
-                <w:rFonts w:asciiTheme="minorHAnsi" w:hAnsiTheme="minorHAnsi" w:cstheme="minorHAnsi"/>
+              <w:tab/>
+            </w:r>
+            <w:r>
+              <w:rPr>
+                <w:noProof/>
                 <w:webHidden/>
               </w:rPr>
               <w:fldChar w:fldCharType="begin"/>
             </w:r>
             <w:r>
               <w:rPr>
-                <w:rFonts w:asciiTheme="minorHAnsi" w:hAnsiTheme="minorHAnsi" w:cstheme="minorHAnsi"/>
+                <w:noProof/>
                 <w:webHidden/>
               </w:rPr>
-              <w:instrText>PAGEREF _Toc508824564 \h</w:instrText>
-            </w:r>
-            <w:r>
-              <w:rPr>
-                <w:rFonts w:asciiTheme="minorHAnsi" w:hAnsiTheme="minorHAnsi" w:cstheme="minorHAnsi"/>
+              <w:instrText xml:space="preserve"> PAGEREF _Toc508889855 \h </w:instrText>
+            </w:r>
+            <w:r>
+              <w:rPr>
+                <w:noProof/>
                 <w:webHidden/>
               </w:rPr>
             </w:r>
             <w:r>
               <w:rPr>
-                <w:rFonts w:asciiTheme="minorHAnsi" w:hAnsiTheme="minorHAnsi" w:cstheme="minorHAnsi"/>
+                <w:noProof/>
                 <w:webHidden/>
               </w:rPr>
               <w:fldChar w:fldCharType="separate"/>
             </w:r>
             <w:r>
               <w:rPr>
-                <w:rStyle w:val="Odkaznarejstk"/>
-                <w:rFonts w:asciiTheme="minorHAnsi" w:hAnsiTheme="minorHAnsi" w:cstheme="minorHAnsi"/>
-              </w:rPr>
-              <w:t>h</w:t>
-            </w:r>
-            <w:r>
-              <w:rPr>
-                <w:rFonts w:asciiTheme="minorHAnsi" w:hAnsiTheme="minorHAnsi" w:cstheme="minorHAnsi"/>
+                <w:noProof/>
+                <w:webHidden/>
+              </w:rPr>
+              <w:t>3</w:t>
+            </w:r>
+            <w:r>
+              <w:rPr>
+                <w:noProof/>
                 <w:webHidden/>
               </w:rPr>
               <w:fldChar w:fldCharType="end"/>
@@ -411,59 +446,66 @@
               <w:tab w:val="right" w:leader="dot" w:pos="9798"/>
             </w:tabs>
             <w:rPr>
-              <w:rFonts w:asciiTheme="minorHAnsi" w:eastAsiaTheme="minorEastAsia" w:hAnsiTheme="minorHAnsi" w:cstheme="minorHAnsi"/>
+              <w:rFonts w:asciiTheme="minorHAnsi" w:eastAsiaTheme="minorEastAsia" w:hAnsiTheme="minorHAnsi" w:cstheme="minorBidi"/>
+              <w:noProof/>
               <w:sz w:val="22"/>
               <w:szCs w:val="22"/>
               <w:lang w:eastAsia="cs-CZ" w:bidi="ar-SA"/>
             </w:rPr>
           </w:pPr>
-          <w:hyperlink w:anchor="_Toc508824565">
-            <w:r>
-              <w:rPr>
-                <w:rStyle w:val="Odkaznarejstk"/>
-                <w:rFonts w:asciiTheme="minorHAnsi" w:hAnsiTheme="minorHAnsi" w:cstheme="minorHAnsi"/>
+          <w:hyperlink w:anchor="_Toc508889856" w:history="1">
+            <w:r>
+              <w:rPr>
+                <w:rStyle w:val="Hyperlink"/>
+                <w:rFonts w:cstheme="minorHAnsi"/>
+                <w:noProof/>
+              </w:rPr>
+              <w:t>Úvod</w:t>
+            </w:r>
+            <w:r>
+              <w:rPr>
+                <w:noProof/>
                 <w:webHidden/>
               </w:rPr>
-              <w:t>Zadání</w:t>
-            </w:r>
-            <w:r>
-              <w:rPr>
-                <w:rFonts w:asciiTheme="minorHAnsi" w:hAnsiTheme="minorHAnsi" w:cstheme="minorHAnsi"/>
+              <w:tab/>
+            </w:r>
+            <w:r>
+              <w:rPr>
+                <w:noProof/>
                 <w:webHidden/>
               </w:rPr>
               <w:fldChar w:fldCharType="begin"/>
             </w:r>
             <w:r>
               <w:rPr>
-                <w:rFonts w:asciiTheme="minorHAnsi" w:hAnsiTheme="minorHAnsi" w:cstheme="minorHAnsi"/>
+                <w:noProof/>
                 <w:webHidden/>
               </w:rPr>
-              <w:instrText>PAGEREF _Toc508824565 \h</w:instrText>
-            </w:r>
-            <w:r>
-              <w:rPr>
-                <w:rFonts w:asciiTheme="minorHAnsi" w:hAnsiTheme="minorHAnsi" w:cstheme="minorHAnsi"/>
+              <w:instrText xml:space="preserve"> PAGEREF _Toc508889856 \h </w:instrText>
+            </w:r>
+            <w:r>
+              <w:rPr>
+                <w:noProof/>
                 <w:webHidden/>
               </w:rPr>
             </w:r>
             <w:r>
               <w:rPr>
-                <w:rFonts w:asciiTheme="minorHAnsi" w:hAnsiTheme="minorHAnsi" w:cstheme="minorHAnsi"/>
+                <w:noProof/>
                 <w:webHidden/>
               </w:rPr>
               <w:fldChar w:fldCharType="separate"/>
             </w:r>
             <w:r>
               <w:rPr>
-                <w:rStyle w:val="Odkaznarejstk"/>
-                <w:rFonts w:asciiTheme="minorHAnsi" w:hAnsiTheme="minorHAnsi" w:cstheme="minorHAnsi"/>
-              </w:rPr>
-              <w:tab/>
-              <w:t>3</w:t>
-            </w:r>
-            <w:r>
-              <w:rPr>
-                <w:rFonts w:asciiTheme="minorHAnsi" w:hAnsiTheme="minorHAnsi" w:cstheme="minorHAnsi"/>
+                <w:noProof/>
+                <w:webHidden/>
+              </w:rPr>
+              <w:t>4</w:t>
+            </w:r>
+            <w:r>
+              <w:rPr>
+                <w:noProof/>
                 <w:webHidden/>
               </w:rPr>
               <w:fldChar w:fldCharType="end"/>
@@ -477,59 +519,66 @@
               <w:tab w:val="right" w:leader="dot" w:pos="9798"/>
             </w:tabs>
             <w:rPr>
-              <w:rFonts w:asciiTheme="minorHAnsi" w:eastAsiaTheme="minorEastAsia" w:hAnsiTheme="minorHAnsi" w:cstheme="minorHAnsi"/>
+              <w:rFonts w:asciiTheme="minorHAnsi" w:eastAsiaTheme="minorEastAsia" w:hAnsiTheme="minorHAnsi" w:cstheme="minorBidi"/>
+              <w:noProof/>
               <w:sz w:val="22"/>
               <w:szCs w:val="22"/>
               <w:lang w:eastAsia="cs-CZ" w:bidi="ar-SA"/>
             </w:rPr>
           </w:pPr>
-          <w:hyperlink w:anchor="_Toc508824566">
-            <w:r>
-              <w:rPr>
-                <w:rStyle w:val="Odkaznarejstk"/>
-                <w:rFonts w:asciiTheme="minorHAnsi" w:hAnsiTheme="minorHAnsi" w:cstheme="minorHAnsi"/>
+          <w:hyperlink w:anchor="_Toc508889857" w:history="1">
+            <w:r>
+              <w:rPr>
+                <w:rStyle w:val="Hyperlink"/>
+                <w:rFonts w:cstheme="minorHAnsi"/>
+                <w:noProof/>
+              </w:rPr>
+              <w:t>Maticový diagram</w:t>
+            </w:r>
+            <w:r>
+              <w:rPr>
+                <w:noProof/>
                 <w:webHidden/>
               </w:rPr>
-              <w:t>Úvod</w:t>
-            </w:r>
-            <w:r>
-              <w:rPr>
-                <w:rFonts w:asciiTheme="minorHAnsi" w:hAnsiTheme="minorHAnsi" w:cstheme="minorHAnsi"/>
+              <w:tab/>
+            </w:r>
+            <w:r>
+              <w:rPr>
+                <w:noProof/>
                 <w:webHidden/>
               </w:rPr>
               <w:fldChar w:fldCharType="begin"/>
             </w:r>
             <w:r>
               <w:rPr>
-                <w:rFonts w:asciiTheme="minorHAnsi" w:hAnsiTheme="minorHAnsi" w:cstheme="minorHAnsi"/>
+                <w:noProof/>
                 <w:webHidden/>
               </w:rPr>
-              <w:instrText>PAGEREF _Toc508824566 \h</w:instrText>
-            </w:r>
-            <w:r>
-              <w:rPr>
-                <w:rFonts w:asciiTheme="minorHAnsi" w:hAnsiTheme="minorHAnsi" w:cstheme="minorHAnsi"/>
+              <w:instrText xml:space="preserve"> PAGEREF _Toc508889857 \h </w:instrText>
+            </w:r>
+            <w:r>
+              <w:rPr>
+                <w:noProof/>
                 <w:webHidden/>
               </w:rPr>
             </w:r>
             <w:r>
               <w:rPr>
-                <w:rFonts w:asciiTheme="minorHAnsi" w:hAnsiTheme="minorHAnsi" w:cstheme="minorHAnsi"/>
+                <w:noProof/>
                 <w:webHidden/>
               </w:rPr>
               <w:fldChar w:fldCharType="separate"/>
             </w:r>
             <w:r>
               <w:rPr>
-                <w:rStyle w:val="Odkaznarejstk"/>
-                <w:rFonts w:asciiTheme="minorHAnsi" w:hAnsiTheme="minorHAnsi" w:cstheme="minorHAnsi"/>
-              </w:rPr>
-              <w:tab/>
-              <w:t>4</w:t>
-            </w:r>
-            <w:r>
-              <w:rPr>
-                <w:rFonts w:asciiTheme="minorHAnsi" w:hAnsiTheme="minorHAnsi" w:cstheme="minorHAnsi"/>
+                <w:noProof/>
+                <w:webHidden/>
+              </w:rPr>
+              <w:t>5</w:t>
+            </w:r>
+            <w:r>
+              <w:rPr>
+                <w:noProof/>
                 <w:webHidden/>
               </w:rPr>
               <w:fldChar w:fldCharType="end"/>
@@ -543,59 +592,66 @@
               <w:tab w:val="right" w:leader="dot" w:pos="9798"/>
             </w:tabs>
             <w:rPr>
-              <w:rFonts w:asciiTheme="minorHAnsi" w:eastAsiaTheme="minorEastAsia" w:hAnsiTheme="minorHAnsi" w:cstheme="minorHAnsi"/>
+              <w:rFonts w:asciiTheme="minorHAnsi" w:eastAsiaTheme="minorEastAsia" w:hAnsiTheme="minorHAnsi" w:cstheme="minorBidi"/>
+              <w:noProof/>
               <w:sz w:val="22"/>
               <w:szCs w:val="22"/>
               <w:lang w:eastAsia="cs-CZ" w:bidi="ar-SA"/>
             </w:rPr>
           </w:pPr>
-          <w:hyperlink w:anchor="_Toc508824567">
-            <w:r>
-              <w:rPr>
-                <w:rStyle w:val="Odkaznarejstk"/>
-                <w:rFonts w:asciiTheme="minorHAnsi" w:hAnsiTheme="minorHAnsi" w:cstheme="minorHAnsi"/>
+          <w:hyperlink w:anchor="_Toc508889858" w:history="1">
+            <w:r>
+              <w:rPr>
+                <w:rStyle w:val="Hyperlink"/>
+                <w:rFonts w:cstheme="minorHAnsi"/>
+                <w:noProof/>
+              </w:rPr>
+              <w:t>ER Diagram</w:t>
+            </w:r>
+            <w:r>
+              <w:rPr>
+                <w:noProof/>
                 <w:webHidden/>
               </w:rPr>
-              <w:t>Maticový diagram</w:t>
-            </w:r>
-            <w:r>
-              <w:rPr>
-                <w:rFonts w:asciiTheme="minorHAnsi" w:hAnsiTheme="minorHAnsi" w:cstheme="minorHAnsi"/>
+              <w:tab/>
+            </w:r>
+            <w:r>
+              <w:rPr>
+                <w:noProof/>
                 <w:webHidden/>
               </w:rPr>
               <w:fldChar w:fldCharType="begin"/>
             </w:r>
             <w:r>
               <w:rPr>
-                <w:rFonts w:asciiTheme="minorHAnsi" w:hAnsiTheme="minorHAnsi" w:cstheme="minorHAnsi"/>
+                <w:noProof/>
                 <w:webHidden/>
               </w:rPr>
-              <w:instrText>PAGEREF _Toc508824567 \h</w:instrText>
-            </w:r>
-            <w:r>
-              <w:rPr>
-                <w:rFonts w:asciiTheme="minorHAnsi" w:hAnsiTheme="minorHAnsi" w:cstheme="minorHAnsi"/>
+              <w:instrText xml:space="preserve"> PAGEREF _Toc508889858 \h </w:instrText>
+            </w:r>
+            <w:r>
+              <w:rPr>
+                <w:noProof/>
                 <w:webHidden/>
               </w:rPr>
             </w:r>
             <w:r>
               <w:rPr>
-                <w:rFonts w:asciiTheme="minorHAnsi" w:hAnsiTheme="minorHAnsi" w:cstheme="minorHAnsi"/>
+                <w:noProof/>
                 <w:webHidden/>
               </w:rPr>
               <w:fldChar w:fldCharType="separate"/>
             </w:r>
             <w:r>
               <w:rPr>
-                <w:rStyle w:val="Odkaznarejstk"/>
-                <w:rFonts w:asciiTheme="minorHAnsi" w:hAnsiTheme="minorHAnsi" w:cstheme="minorHAnsi"/>
-              </w:rPr>
-              <w:tab/>
-              <w:t>4</w:t>
-            </w:r>
-            <w:r>
-              <w:rPr>
-                <w:rFonts w:asciiTheme="minorHAnsi" w:hAnsiTheme="minorHAnsi" w:cstheme="minorHAnsi"/>
+                <w:noProof/>
+                <w:webHidden/>
+              </w:rPr>
+              <w:t>6</w:t>
+            </w:r>
+            <w:r>
+              <w:rPr>
+                <w:noProof/>
                 <w:webHidden/>
               </w:rPr>
               <w:fldChar w:fldCharType="end"/>
@@ -609,59 +665,66 @@
               <w:tab w:val="right" w:leader="dot" w:pos="9798"/>
             </w:tabs>
             <w:rPr>
-              <w:rFonts w:asciiTheme="minorHAnsi" w:eastAsiaTheme="minorEastAsia" w:hAnsiTheme="minorHAnsi" w:cstheme="minorHAnsi"/>
+              <w:rFonts w:asciiTheme="minorHAnsi" w:eastAsiaTheme="minorEastAsia" w:hAnsiTheme="minorHAnsi" w:cstheme="minorBidi"/>
+              <w:noProof/>
               <w:sz w:val="22"/>
               <w:szCs w:val="22"/>
               <w:lang w:eastAsia="cs-CZ" w:bidi="ar-SA"/>
             </w:rPr>
           </w:pPr>
-          <w:hyperlink w:anchor="_Toc508824568">
-            <w:r>
-              <w:rPr>
-                <w:rStyle w:val="Odkaznarejstk"/>
-                <w:rFonts w:asciiTheme="minorHAnsi" w:hAnsiTheme="minorHAnsi" w:cstheme="minorHAnsi"/>
+          <w:hyperlink w:anchor="_Toc508889859" w:history="1">
+            <w:r>
+              <w:rPr>
+                <w:rStyle w:val="Hyperlink"/>
+                <w:rFonts w:cstheme="minorHAnsi"/>
+                <w:noProof/>
+              </w:rPr>
+              <w:t>ER Dish</w:t>
+            </w:r>
+            <w:r>
+              <w:rPr>
+                <w:noProof/>
                 <w:webHidden/>
               </w:rPr>
-              <w:t>ERDish</w:t>
-            </w:r>
-            <w:r>
-              <w:rPr>
-                <w:rFonts w:asciiTheme="minorHAnsi" w:hAnsiTheme="minorHAnsi" w:cstheme="minorHAnsi"/>
+              <w:tab/>
+            </w:r>
+            <w:r>
+              <w:rPr>
+                <w:noProof/>
                 <w:webHidden/>
               </w:rPr>
               <w:fldChar w:fldCharType="begin"/>
             </w:r>
             <w:r>
               <w:rPr>
-                <w:rFonts w:asciiTheme="minorHAnsi" w:hAnsiTheme="minorHAnsi" w:cstheme="minorHAnsi"/>
+                <w:noProof/>
                 <w:webHidden/>
               </w:rPr>
-              <w:instrText>PAGEREF _Toc508824568 \h</w:instrText>
-            </w:r>
-            <w:r>
-              <w:rPr>
-                <w:rFonts w:asciiTheme="minorHAnsi" w:hAnsiTheme="minorHAnsi" w:cstheme="minorHAnsi"/>
+              <w:instrText xml:space="preserve"> PAGEREF _Toc508889859 \h </w:instrText>
+            </w:r>
+            <w:r>
+              <w:rPr>
+                <w:noProof/>
                 <w:webHidden/>
               </w:rPr>
             </w:r>
             <w:r>
               <w:rPr>
-                <w:rFonts w:asciiTheme="minorHAnsi" w:hAnsiTheme="minorHAnsi" w:cstheme="minorHAnsi"/>
+                <w:noProof/>
                 <w:webHidden/>
               </w:rPr>
               <w:fldChar w:fldCharType="separate"/>
             </w:r>
             <w:r>
               <w:rPr>
-                <w:rStyle w:val="Odkaznarejstk"/>
-                <w:rFonts w:asciiTheme="minorHAnsi" w:hAnsiTheme="minorHAnsi" w:cstheme="minorHAnsi"/>
-              </w:rPr>
-              <w:tab/>
-              <w:t>5</w:t>
-            </w:r>
-            <w:r>
-              <w:rPr>
-                <w:rFonts w:asciiTheme="minorHAnsi" w:hAnsiTheme="minorHAnsi" w:cstheme="minorHAnsi"/>
+                <w:noProof/>
+                <w:webHidden/>
+              </w:rPr>
+              <w:t>7</w:t>
+            </w:r>
+            <w:r>
+              <w:rPr>
+                <w:noProof/>
                 <w:webHidden/>
               </w:rPr>
               <w:fldChar w:fldCharType="end"/>
@@ -675,59 +738,66 @@
               <w:tab w:val="right" w:leader="dot" w:pos="9798"/>
             </w:tabs>
             <w:rPr>
-              <w:rFonts w:asciiTheme="minorHAnsi" w:eastAsiaTheme="minorEastAsia" w:hAnsiTheme="minorHAnsi" w:cstheme="minorHAnsi"/>
+              <w:rFonts w:asciiTheme="minorHAnsi" w:eastAsiaTheme="minorEastAsia" w:hAnsiTheme="minorHAnsi" w:cstheme="minorBidi"/>
+              <w:noProof/>
               <w:sz w:val="22"/>
               <w:szCs w:val="22"/>
               <w:lang w:eastAsia="cs-CZ" w:bidi="ar-SA"/>
             </w:rPr>
           </w:pPr>
-          <w:hyperlink w:anchor="_Toc508824569">
-            <w:r>
-              <w:rPr>
-                <w:rStyle w:val="Odkaznarejstk"/>
-                <w:rFonts w:asciiTheme="minorHAnsi" w:hAnsiTheme="minorHAnsi" w:cstheme="minorHAnsi"/>
+          <w:hyperlink w:anchor="_Toc508889860" w:history="1">
+            <w:r>
+              <w:rPr>
+                <w:rStyle w:val="Hyperlink"/>
+                <w:rFonts w:cstheme="minorHAnsi"/>
+                <w:noProof/>
+              </w:rPr>
+              <w:t>Entity</w:t>
+            </w:r>
+            <w:r>
+              <w:rPr>
+                <w:noProof/>
                 <w:webHidden/>
               </w:rPr>
-              <w:t>ED Diagram</w:t>
-            </w:r>
-            <w:r>
-              <w:rPr>
-                <w:rFonts w:asciiTheme="minorHAnsi" w:hAnsiTheme="minorHAnsi" w:cstheme="minorHAnsi"/>
+              <w:tab/>
+            </w:r>
+            <w:r>
+              <w:rPr>
+                <w:noProof/>
                 <w:webHidden/>
               </w:rPr>
               <w:fldChar w:fldCharType="begin"/>
             </w:r>
             <w:r>
               <w:rPr>
-                <w:rFonts w:asciiTheme="minorHAnsi" w:hAnsiTheme="minorHAnsi" w:cstheme="minorHAnsi"/>
+                <w:noProof/>
                 <w:webHidden/>
               </w:rPr>
-              <w:instrText>PAGEREF _Toc508824569 \h</w:instrText>
-            </w:r>
-            <w:r>
-              <w:rPr>
-                <w:rFonts w:asciiTheme="minorHAnsi" w:hAnsiTheme="minorHAnsi" w:cstheme="minorHAnsi"/>
+              <w:instrText xml:space="preserve"> PAGEREF _Toc508889860 \h </w:instrText>
+            </w:r>
+            <w:r>
+              <w:rPr>
+                <w:noProof/>
                 <w:webHidden/>
               </w:rPr>
             </w:r>
             <w:r>
               <w:rPr>
-                <w:rFonts w:asciiTheme="minorHAnsi" w:hAnsiTheme="minorHAnsi" w:cstheme="minorHAnsi"/>
+                <w:noProof/>
                 <w:webHidden/>
               </w:rPr>
               <w:fldChar w:fldCharType="separate"/>
             </w:r>
             <w:r>
               <w:rPr>
-                <w:rStyle w:val="Odkaznarejstk"/>
-                <w:rFonts w:asciiTheme="minorHAnsi" w:hAnsiTheme="minorHAnsi" w:cstheme="minorHAnsi"/>
-              </w:rPr>
-              <w:tab/>
-              <w:t>6</w:t>
-            </w:r>
-            <w:r>
-              <w:rPr>
-                <w:rFonts w:asciiTheme="minorHAnsi" w:hAnsiTheme="minorHAnsi" w:cstheme="minorHAnsi"/>
+                <w:noProof/>
+                <w:webHidden/>
+              </w:rPr>
+              <w:t>8</w:t>
+            </w:r>
+            <w:r>
+              <w:rPr>
+                <w:noProof/>
                 <w:webHidden/>
               </w:rPr>
               <w:fldChar w:fldCharType="end"/>
@@ -741,59 +811,66 @@
               <w:tab w:val="right" w:leader="dot" w:pos="9798"/>
             </w:tabs>
             <w:rPr>
-              <w:rFonts w:asciiTheme="minorHAnsi" w:eastAsiaTheme="minorEastAsia" w:hAnsiTheme="minorHAnsi" w:cstheme="minorHAnsi"/>
+              <w:rFonts w:asciiTheme="minorHAnsi" w:eastAsiaTheme="minorEastAsia" w:hAnsiTheme="minorHAnsi" w:cstheme="minorBidi"/>
+              <w:noProof/>
               <w:sz w:val="22"/>
               <w:szCs w:val="22"/>
               <w:lang w:eastAsia="cs-CZ" w:bidi="ar-SA"/>
             </w:rPr>
           </w:pPr>
-          <w:hyperlink w:anchor="_Toc508824570">
-            <w:r>
-              <w:rPr>
-                <w:rStyle w:val="Odkaznarejstk"/>
-                <w:rFonts w:asciiTheme="minorHAnsi" w:hAnsiTheme="minorHAnsi" w:cstheme="minorHAnsi"/>
+          <w:hyperlink w:anchor="_Toc508889861" w:history="1">
+            <w:r>
+              <w:rPr>
+                <w:rStyle w:val="Hyperlink"/>
+                <w:rFonts w:cstheme="minorHAnsi"/>
+                <w:noProof/>
+              </w:rPr>
+              <w:t>Integritní omezení</w:t>
+            </w:r>
+            <w:r>
+              <w:rPr>
+                <w:noProof/>
                 <w:webHidden/>
               </w:rPr>
-              <w:t>Integritní omezení</w:t>
-            </w:r>
-            <w:r>
-              <w:rPr>
-                <w:rFonts w:asciiTheme="minorHAnsi" w:hAnsiTheme="minorHAnsi" w:cstheme="minorHAnsi"/>
+              <w:tab/>
+            </w:r>
+            <w:r>
+              <w:rPr>
+                <w:noProof/>
                 <w:webHidden/>
               </w:rPr>
               <w:fldChar w:fldCharType="begin"/>
             </w:r>
             <w:r>
               <w:rPr>
-                <w:rFonts w:asciiTheme="minorHAnsi" w:hAnsiTheme="minorHAnsi" w:cstheme="minorHAnsi"/>
+                <w:noProof/>
                 <w:webHidden/>
               </w:rPr>
-              <w:instrText>PAGEREF _Toc508824570 \h</w:instrText>
-            </w:r>
-            <w:r>
-              <w:rPr>
-                <w:rFonts w:asciiTheme="minorHAnsi" w:hAnsiTheme="minorHAnsi" w:cstheme="minorHAnsi"/>
+              <w:instrText xml:space="preserve"> PAGEREF _Toc508889861 \h </w:instrText>
+            </w:r>
+            <w:r>
+              <w:rPr>
+                <w:noProof/>
                 <w:webHidden/>
               </w:rPr>
             </w:r>
             <w:r>
               <w:rPr>
-                <w:rFonts w:asciiTheme="minorHAnsi" w:hAnsiTheme="minorHAnsi" w:cstheme="minorHAnsi"/>
+                <w:noProof/>
                 <w:webHidden/>
               </w:rPr>
               <w:fldChar w:fldCharType="separate"/>
             </w:r>
             <w:r>
               <w:rPr>
-                <w:rStyle w:val="Odkaznarejstk"/>
-                <w:rFonts w:asciiTheme="minorHAnsi" w:hAnsiTheme="minorHAnsi" w:cstheme="minorHAnsi"/>
-              </w:rPr>
-              <w:tab/>
+                <w:noProof/>
+                <w:webHidden/>
+              </w:rPr>
               <w:t>9</w:t>
             </w:r>
             <w:r>
               <w:rPr>
-                <w:rFonts w:asciiTheme="minorHAnsi" w:hAnsiTheme="minorHAnsi" w:cstheme="minorHAnsi"/>
+                <w:noProof/>
                 <w:webHidden/>
               </w:rPr>
               <w:fldChar w:fldCharType="end"/>
@@ -807,59 +884,66 @@
               <w:tab w:val="right" w:leader="dot" w:pos="9798"/>
             </w:tabs>
             <w:rPr>
-              <w:rFonts w:asciiTheme="minorHAnsi" w:eastAsiaTheme="minorEastAsia" w:hAnsiTheme="minorHAnsi" w:cstheme="minorHAnsi"/>
+              <w:rFonts w:asciiTheme="minorHAnsi" w:eastAsiaTheme="minorEastAsia" w:hAnsiTheme="minorHAnsi" w:cstheme="minorBidi"/>
+              <w:noProof/>
               <w:sz w:val="22"/>
               <w:szCs w:val="22"/>
               <w:lang w:eastAsia="cs-CZ" w:bidi="ar-SA"/>
             </w:rPr>
           </w:pPr>
-          <w:hyperlink w:anchor="_Toc508824571">
-            <w:r>
-              <w:rPr>
-                <w:rStyle w:val="Odkaznarejstk"/>
-                <w:rFonts w:asciiTheme="minorHAnsi" w:hAnsiTheme="minorHAnsi" w:cstheme="minorHAnsi"/>
+          <w:hyperlink w:anchor="_Toc508889862" w:history="1">
+            <w:r>
+              <w:rPr>
+                <w:rStyle w:val="Hyperlink"/>
+                <w:rFonts w:cstheme="minorHAnsi"/>
+                <w:noProof/>
+              </w:rPr>
+              <w:t>Závěr a doporučení</w:t>
+            </w:r>
+            <w:r>
+              <w:rPr>
+                <w:noProof/>
                 <w:webHidden/>
               </w:rPr>
-              <w:t>Závěr a doporučení</w:t>
-            </w:r>
-            <w:r>
-              <w:rPr>
-                <w:rFonts w:asciiTheme="minorHAnsi" w:hAnsiTheme="minorHAnsi" w:cstheme="minorHAnsi"/>
+              <w:tab/>
+            </w:r>
+            <w:r>
+              <w:rPr>
+                <w:noProof/>
                 <w:webHidden/>
               </w:rPr>
               <w:fldChar w:fldCharType="begin"/>
             </w:r>
             <w:r>
               <w:rPr>
-                <w:rFonts w:asciiTheme="minorHAnsi" w:hAnsiTheme="minorHAnsi" w:cstheme="minorHAnsi"/>
+                <w:noProof/>
                 <w:webHidden/>
               </w:rPr>
-              <w:instrText>PAGEREF _Toc508824571 \h</w:instrText>
-            </w:r>
-            <w:r>
-              <w:rPr>
-                <w:rFonts w:asciiTheme="minorHAnsi" w:hAnsiTheme="minorHAnsi" w:cstheme="minorHAnsi"/>
+              <w:instrText xml:space="preserve"> PAGEREF _Toc508889862 \h </w:instrText>
+            </w:r>
+            <w:r>
+              <w:rPr>
+                <w:noProof/>
                 <w:webHidden/>
               </w:rPr>
             </w:r>
             <w:r>
               <w:rPr>
-                <w:rFonts w:asciiTheme="minorHAnsi" w:hAnsiTheme="minorHAnsi" w:cstheme="minorHAnsi"/>
+                <w:noProof/>
                 <w:webHidden/>
               </w:rPr>
               <w:fldChar w:fldCharType="separate"/>
             </w:r>
             <w:r>
               <w:rPr>
-                <w:rStyle w:val="Odkaznarejstk"/>
-                <w:rFonts w:asciiTheme="minorHAnsi" w:hAnsiTheme="minorHAnsi" w:cstheme="minorHAnsi"/>
-              </w:rPr>
-              <w:tab/>
+                <w:noProof/>
+                <w:webHidden/>
+              </w:rPr>
               <w:t>10</w:t>
             </w:r>
             <w:r>
               <w:rPr>
-                <w:rFonts w:asciiTheme="minorHAnsi" w:hAnsiTheme="minorHAnsi" w:cstheme="minorHAnsi"/>
+                <w:noProof/>
                 <w:webHidden/>
               </w:rPr>
               <w:fldChar w:fldCharType="end"/>
@@ -893,6 +977,8 @@
         </w:rPr>
         <w:br w:type="page"/>
       </w:r>
+      <w:bookmarkStart w:id="0" w:name="_GoBack"/>
+      <w:bookmarkEnd w:id="0"/>
     </w:p>
     <w:p>
       <w:pPr>
@@ -908,14 +994,14 @@
           <w:rFonts w:asciiTheme="minorHAnsi" w:hAnsiTheme="minorHAnsi" w:cstheme="minorHAnsi"/>
         </w:rPr>
       </w:pPr>
-      <w:bookmarkStart w:id="0" w:name="_Toc508824565"/>
-      <w:bookmarkEnd w:id="0"/>
+      <w:bookmarkStart w:id="1" w:name="_Toc508889855"/>
       <w:r>
         <w:rPr>
           <w:rFonts w:asciiTheme="minorHAnsi" w:hAnsiTheme="minorHAnsi" w:cstheme="minorHAnsi"/>
         </w:rPr>
         <w:t>Zadání</w:t>
       </w:r>
+      <w:bookmarkEnd w:id="1"/>
     </w:p>
     <w:p>
       <w:pPr>
@@ -1379,8 +1465,7 @@
           <w:rFonts w:asciiTheme="minorHAnsi" w:hAnsiTheme="minorHAnsi" w:cstheme="minorHAnsi"/>
         </w:rPr>
       </w:pPr>
-      <w:bookmarkStart w:id="1" w:name="_Toc508824566"/>
-      <w:bookmarkEnd w:id="1"/>
+      <w:bookmarkStart w:id="2" w:name="_Toc508889856"/>
       <w:r>
         <w:rPr>
           <w:rFonts w:asciiTheme="minorHAnsi" w:hAnsiTheme="minorHAnsi" w:cstheme="minorHAnsi"/>
@@ -1388,6 +1473,7 @@
         <w:lastRenderedPageBreak/>
         <w:t>Úvod</w:t>
       </w:r>
+      <w:bookmarkEnd w:id="2"/>
     </w:p>
     <w:p>
       <w:pPr>
@@ -1430,6 +1516,7 @@
           <w:rFonts w:asciiTheme="minorHAnsi" w:hAnsiTheme="minorHAnsi" w:cstheme="minorHAnsi"/>
         </w:rPr>
       </w:pPr>
+      <w:bookmarkStart w:id="3" w:name="_Toc508889857"/>
       <w:r>
         <w:rPr>
           <w:rFonts w:asciiTheme="minorHAnsi" w:hAnsiTheme="minorHAnsi" w:cstheme="minorHAnsi"/>
@@ -1437,6 +1524,7 @@
         <w:lastRenderedPageBreak/>
         <w:t>Maticový diagram</w:t>
       </w:r>
+      <w:bookmarkEnd w:id="3"/>
     </w:p>
     <w:tbl>
       <w:tblPr>
@@ -4608,23 +4696,6 @@
     </w:p>
     <w:p>
       <w:pPr>
-        <w:tabs>
-          <w:tab w:val="left" w:pos="737"/>
-        </w:tabs>
-        <w:rPr>
-          <w:rFonts w:asciiTheme="minorHAnsi" w:hAnsiTheme="minorHAnsi" w:cstheme="minorHAnsi"/>
-        </w:rPr>
-      </w:pPr>
-      <w:r>
-        <w:rPr>
-          <w:rFonts w:asciiTheme="minorHAnsi" w:hAnsiTheme="minorHAnsi" w:cstheme="minorHAnsi"/>
-        </w:rPr>
-        <w:lastRenderedPageBreak/>
-        <w:t xml:space="preserve">F </w:t>
-      </w:r>
-    </w:p>
-    <w:p>
-      <w:pPr>
         <w:pStyle w:val="Heading1"/>
         <w:rPr>
           <w:rFonts w:asciiTheme="minorHAnsi" w:hAnsiTheme="minorHAnsi" w:cstheme="minorHAnsi"/>
@@ -4637,16 +4708,16 @@
           <w:docGrid w:linePitch="360" w:charSpace="-6145"/>
         </w:sectPr>
       </w:pPr>
-      <w:bookmarkStart w:id="2" w:name="_Toc508824569"/>
-      <w:bookmarkEnd w:id="2"/>
+      <w:bookmarkStart w:id="4" w:name="_Toc508889858"/>
       <w:r>
         <w:rPr>
           <w:rFonts w:asciiTheme="minorHAnsi" w:hAnsiTheme="minorHAnsi" w:cstheme="minorHAnsi"/>
           <w:noProof/>
           <w:lang w:eastAsia="cs-CZ" w:bidi="ar-SA"/>
         </w:rPr>
+        <w:lastRenderedPageBreak/>
         <w:drawing>
-          <wp:anchor distT="0" distB="0" distL="114300" distR="114300" simplePos="0" relativeHeight="251658240" behindDoc="1" locked="0" layoutInCell="1" allowOverlap="1" wp14:anchorId="43927041">
+          <wp:anchor distT="0" distB="0" distL="114300" distR="114300" simplePos="0" relativeHeight="251659776" behindDoc="1" locked="0" layoutInCell="1" allowOverlap="1" wp14:anchorId="43927041">
             <wp:simplePos x="0" y="0"/>
             <wp:positionH relativeFrom="column">
               <wp:posOffset>-5080</wp:posOffset>
@@ -4726,6 +4797,7 @@
         </w:rPr>
         <w:t>m</w:t>
       </w:r>
+      <w:bookmarkEnd w:id="4"/>
     </w:p>
     <w:p>
       <w:pPr>
@@ -4734,6 +4806,7 @@
           <w:rFonts w:asciiTheme="minorHAnsi" w:hAnsiTheme="minorHAnsi" w:cstheme="minorHAnsi"/>
         </w:rPr>
       </w:pPr>
+      <w:bookmarkStart w:id="5" w:name="_Toc508889859"/>
       <w:r>
         <w:rPr>
           <w:rFonts w:asciiTheme="minorHAnsi" w:hAnsiTheme="minorHAnsi" w:cstheme="minorHAnsi"/>
@@ -4741,6 +4814,7 @@
         <w:lastRenderedPageBreak/>
         <w:t>ER Dish</w:t>
       </w:r>
+      <w:bookmarkEnd w:id="5"/>
     </w:p>
     <w:p>
       <w:pPr>
@@ -4859,8 +4933,6 @@
         <w:br/>
         <w:t>Každá služba musí mít jednu nebo více osob</w:t>
       </w:r>
-      <w:bookmarkStart w:id="3" w:name="_GoBack"/>
-      <w:bookmarkEnd w:id="3"/>
     </w:p>
     <w:p>
       <w:pPr>
@@ -5023,12 +5095,14 @@
           <w:rFonts w:asciiTheme="minorHAnsi" w:hAnsiTheme="minorHAnsi" w:cstheme="minorHAnsi"/>
         </w:rPr>
       </w:pPr>
+      <w:bookmarkStart w:id="6" w:name="_Toc508889860"/>
       <w:r>
         <w:rPr>
           <w:rFonts w:asciiTheme="minorHAnsi" w:hAnsiTheme="minorHAnsi" w:cstheme="minorHAnsi"/>
         </w:rPr>
         <w:t>Entity</w:t>
       </w:r>
+      <w:bookmarkEnd w:id="6"/>
     </w:p>
     <w:p>
       <w:pPr>
@@ -5362,6 +5436,7 @@
           <w:rFonts w:asciiTheme="minorHAnsi" w:hAnsiTheme="minorHAnsi" w:cstheme="minorHAnsi"/>
         </w:rPr>
       </w:pPr>
+      <w:bookmarkStart w:id="7" w:name="_Toc508889861"/>
       <w:r>
         <w:rPr>
           <w:rFonts w:asciiTheme="minorHAnsi" w:hAnsiTheme="minorHAnsi" w:cstheme="minorHAnsi"/>
@@ -5369,6 +5444,7 @@
         <w:lastRenderedPageBreak/>
         <w:t>Integritní omezení</w:t>
       </w:r>
+      <w:bookmarkEnd w:id="7"/>
     </w:p>
     <w:p>
       <w:pPr>
@@ -5519,10 +5595,7 @@
           <w:rFonts w:asciiTheme="minorHAnsi" w:hAnsiTheme="minorHAnsi" w:cstheme="minorHAnsi"/>
         </w:rPr>
       </w:pPr>
-      <w:bookmarkStart w:id="4" w:name="_Toc508824570"/>
-      <w:bookmarkStart w:id="5" w:name="_Toc508824571"/>
-      <w:bookmarkEnd w:id="4"/>
-      <w:bookmarkEnd w:id="5"/>
+      <w:bookmarkStart w:id="8" w:name="_Toc508889862"/>
       <w:r>
         <w:rPr>
           <w:rFonts w:asciiTheme="minorHAnsi" w:hAnsiTheme="minorHAnsi" w:cstheme="minorHAnsi"/>
@@ -5530,6 +5603,7 @@
         <w:lastRenderedPageBreak/>
         <w:t>Závěr a doporučení</w:t>
       </w:r>
+      <w:bookmarkEnd w:id="8"/>
     </w:p>
     <w:p>
       <w:pPr>
@@ -5722,7 +5796,7 @@
   </w:docDefaults>
   <w:latentStyles w:defLockedState="0" w:defUIPriority="99" w:defSemiHidden="0" w:defUnhideWhenUsed="0" w:defQFormat="0" w:count="371">
     <w:lsdException w:name="Normal" w:uiPriority="0" w:qFormat="1"/>
-    <w:lsdException w:name="heading 1" w:uiPriority="9" w:qFormat="1"/>
+    <w:lsdException w:name="heading 1" w:uiPriority="0" w:qFormat="1"/>
     <w:lsdException w:name="heading 2" w:semiHidden="1" w:uiPriority="9" w:unhideWhenUsed="1" w:qFormat="1"/>
     <w:lsdException w:name="heading 3" w:semiHidden="1" w:uiPriority="9" w:unhideWhenUsed="1" w:qFormat="1"/>
     <w:lsdException w:name="heading 4" w:semiHidden="1" w:uiPriority="9" w:unhideWhenUsed="1" w:qFormat="1"/>
@@ -6356,6 +6430,17 @@
       <w:szCs w:val="21"/>
     </w:rPr>
   </w:style>
+  <w:style w:type="character" w:styleId="Hyperlink">
+    <w:name w:val="Hyperlink"/>
+    <w:basedOn w:val="DefaultParagraphFont"/>
+    <w:uiPriority w:val="99"/>
+    <w:unhideWhenUsed/>
+    <w:rsid w:val="00A4550E"/>
+    <w:rPr>
+      <w:color w:val="0563C1" w:themeColor="hyperlink"/>
+      <w:u w:val="single"/>
+    </w:rPr>
+  </w:style>
 </w:styles>
 </file>
 
@@ -6659,7 +6744,7 @@
 </file>
 
 <file path=customXml/itemProps1.xml><?xml version="1.0" encoding="utf-8"?>
-<ds:datastoreItem xmlns:ds="http://schemas.openxmlformats.org/officeDocument/2006/customXml" ds:itemID="{C853709B-1B6E-469B-BEAA-AB5D8CCB5FE7}">
+<ds:datastoreItem xmlns:ds="http://schemas.openxmlformats.org/officeDocument/2006/customXml" ds:itemID="{1DD59D8E-1611-408A-8597-A6A99343DB30}">
   <ds:schemaRefs>
     <ds:schemaRef ds:uri="http://schemas.openxmlformats.org/officeDocument/2006/bibliography"/>
   </ds:schemaRefs>

</xml_diff>